<commit_message>
Refactor: async ops, doc updates, config improvements
Converted order retrieval to async/await and updated related methods. Enhanced XML documentation with lists and references for clarity. Added configurable CountryCode to CustomerOptions and Context query filter. Updated appsettings.json and project warnings. Improved remarks, added Debugger.Break for debugging, and adjusted commented code for async usage.

by Karen
</commit_message>
<xml_diff>
--- a/NorthWindSqlLiteApp1/Docs/About.docx
+++ b/NorthWindSqlLiteApp1/Docs/About.docx
@@ -107,7 +107,21 @@
         <w:rPr>
           <w:highlight w:val="yellow"/>
         </w:rPr>
-        <w:t xml:space="preserve">translator between your .NET objects (entities) and </w:t>
+        <w:t xml:space="preserve">translator </w:t>
+      </w:r>
+      <w:proofErr w:type="gramStart"/>
+      <w:r>
+        <w:rPr>
+          <w:highlight w:val="yellow"/>
+        </w:rPr>
+        <w:t>between</w:t>
+      </w:r>
+      <w:proofErr w:type="gramEnd"/>
+      <w:r>
+        <w:rPr>
+          <w:highlight w:val="yellow"/>
+        </w:rPr>
+        <w:t xml:space="preserve"> your .NET objects (entities) and </w:t>
       </w:r>
       <w:r>
         <w:rPr>
@@ -432,7 +446,6 @@
         <w:t>EF Core: How to interact with databases, which will be an introduction</w:t>
       </w:r>
     </w:p>
-    <w:p/>
     <w:p/>
     <w:p/>
     <w:sectPr>

</xml_diff>